<commit_message>
Final version used for generation 2017
</commit_message>
<xml_diff>
--- a/Recipe1.docx
+++ b/Recipe1.docx
@@ -4,72 +4,58 @@
   <w:body>
     <w:p>
       <w:pPr>
-        <w:pStyle w:val="GRubrik1"/>
+        <w:rPr>
+          <w:b/>
+        </w:rPr>
       </w:pPr>
       <w:r>
+        <w:rPr>
+          <w:b/>
+        </w:rPr>
         <w:t>Träna mera</w:t>
       </w:r>
       <w:r>
+        <w:rPr>
+          <w:b/>
+        </w:rPr>
         <w:t xml:space="preserve"> - </w:t>
       </w:r>
       <w:r>
+        <w:rPr>
+          <w:b/>
+        </w:rPr>
         <w:t>Negativa tal</w:t>
       </w:r>
     </w:p>
     <w:p>
       <w:pPr>
-        <w:tabs>
-          <w:tab w:val="left" w:pos="567"/>
-          <w:tab w:val="left" w:pos="2552"/>
-          <w:tab w:val="left" w:pos="2835"/>
-          <w:tab w:val="left" w:pos="4820"/>
-          <w:tab w:val="left" w:pos="5103"/>
-          <w:tab w:val="left" w:pos="6521"/>
-          <w:tab w:val="left" w:pos="6804"/>
-        </w:tabs>
-        <w:spacing w:after="240"/>
-        <w:ind w:right="1132"/>
+        <w:rPr>
+          <w:b/>
+        </w:rPr>
       </w:pPr>
       <w:r>
+        <w:rPr>
+          <w:b/>
+        </w:rPr>
         <w:t>Dessa uppgifter ska du räkna utan räknare.</w:t>
       </w:r>
+      <w:bookmarkStart w:id="0" w:name="_GoBack"/>
+      <w:bookmarkEnd w:id="0"/>
     </w:p>
     <w:p>
       <w:pPr>
-        <w:pStyle w:val="GRubrik3"/>
-        <w:rPr>
-          <w:b w:val="0"/>
+        <w:rPr>
+          <w:b/>
           <w:lang w:val="en-GB"/>
         </w:rPr>
       </w:pPr>
       <w:r>
         <w:rPr>
+          <w:b/>
           <w:lang w:val="en-GB"/>
         </w:rPr>
-        <w:t xml:space="preserve">Addition </w:t>
-      </w:r>
-      <w:proofErr w:type="spellStart"/>
-      <w:r>
-        <w:rPr>
-          <w:lang w:val="en-GB"/>
-        </w:rPr>
-        <w:t>och</w:t>
-      </w:r>
-      <w:proofErr w:type="spellEnd"/>
-      <w:r>
-        <w:rPr>
-          <w:lang w:val="en-GB"/>
-        </w:rPr>
-        <w:t xml:space="preserve"> </w:t>
-      </w:r>
-      <w:proofErr w:type="spellStart"/>
-      <w:r>
-        <w:rPr>
-          <w:lang w:val="en-GB"/>
-        </w:rPr>
-        <w:t>subtraktion</w:t>
-      </w:r>
-      <w:proofErr w:type="spellEnd"/>
+        <w:t>Addition och subtraktion</w:t>
+      </w:r>
     </w:p>
     <w:p>
       <w:pPr>
@@ -144,15 +130,7 @@
       </w:r>
       <w:r>
         <w:tab/>
-        <w:t>–7</w:t>
-      </w:r>
-      <w:proofErr w:type="gramStart"/>
-      <w:r>
-        <w:t>,3</w:t>
-      </w:r>
-      <w:proofErr w:type="gramEnd"/>
-      <w:r>
-        <w:t xml:space="preserve"> – 8,2</w:t>
+        <w:t>–7,3 – 8,2</w:t>
       </w:r>
       <w:r>
         <w:tab/>
@@ -348,21 +326,7 @@
           <w:lang w:val="sv-SE"/>
         </w:rPr>
         <w:tab/>
-        <w:t>13 – 4 + (</w:t>
-      </w:r>
-      <w:proofErr w:type="gramStart"/>
-      <w:r>
-        <w:rPr>
-          <w:lang w:val="sv-SE"/>
-        </w:rPr>
-        <w:t>–5</w:t>
-      </w:r>
-      <w:proofErr w:type="gramEnd"/>
-      <w:r>
-        <w:rPr>
-          <w:lang w:val="sv-SE"/>
-        </w:rPr>
-        <w:t>)</w:t>
+        <w:t>13 – 4 + (–5)</w:t>
       </w:r>
       <w:r>
         <w:rPr>
@@ -453,21 +417,7 @@
           <w:lang w:val="sv-SE"/>
         </w:rPr>
         <w:tab/>
-        <w:t>16 + 5 – (</w:t>
-      </w:r>
-      <w:proofErr w:type="gramStart"/>
-      <w:r>
-        <w:rPr>
-          <w:lang w:val="sv-SE"/>
-        </w:rPr>
-        <w:t>–8</w:t>
-      </w:r>
-      <w:proofErr w:type="gramEnd"/>
-      <w:r>
-        <w:rPr>
-          <w:lang w:val="sv-SE"/>
-        </w:rPr>
-        <w:t>) + (–6)</w:t>
+        <w:t>16 + 5 – (–8) + (–6)</w:t>
       </w:r>
       <w:r>
         <w:rPr>
@@ -699,12 +649,14 @@
     </w:p>
     <w:p>
       <w:pPr>
-        <w:pStyle w:val="GRubrik3"/>
-        <w:rPr>
-          <w:b w:val="0"/>
+        <w:rPr>
+          <w:b/>
         </w:rPr>
       </w:pPr>
       <w:r>
+        <w:rPr>
+          <w:b/>
+        </w:rPr>
         <w:br/>
         <w:t>Alla fyra räknesätten</w:t>
       </w:r>
@@ -2261,14 +2213,12 @@
         </w:rPr>
         <w:tab/>
       </w:r>
-      <w:proofErr w:type="gramStart"/>
       <w:r>
         <w:rPr>
           <w:b/>
         </w:rPr>
         <w:t>c</w:t>
       </w:r>
-      <w:proofErr w:type="gramEnd"/>
       <w:r>
         <w:t xml:space="preserve"> </w:t>
       </w:r>
@@ -2599,56 +2549,40 @@
     </w:p>
     <w:p>
       <w:pPr>
-        <w:pStyle w:val="GRubrik1"/>
-        <w:rPr>
+        <w:rPr>
+          <w:b/>
           <w:lang w:val="en-US"/>
         </w:rPr>
       </w:pPr>
       <w:r>
         <w:rPr>
+          <w:b/>
           <w:lang w:val="en-GB"/>
         </w:rPr>
         <w:br w:type="page"/>
       </w:r>
-      <w:proofErr w:type="spellStart"/>
-      <w:r>
-        <w:rPr>
+      <w:r>
+        <w:rPr>
+          <w:b/>
           <w:lang w:val="en-US"/>
         </w:rPr>
         <w:lastRenderedPageBreak/>
         <w:t>Facit</w:t>
       </w:r>
-      <w:proofErr w:type="spellEnd"/>
-      <w:r>
-        <w:rPr>
+      <w:r>
+        <w:rPr>
+          <w:b/>
           <w:lang w:val="en-US"/>
         </w:rPr>
         <w:t xml:space="preserve"> - </w:t>
       </w:r>
-      <w:proofErr w:type="spellStart"/>
-      <w:r>
-        <w:rPr>
+      <w:r>
+        <w:rPr>
+          <w:b/>
           <w:lang w:val="en-US"/>
         </w:rPr>
-        <w:t>Negativa</w:t>
-      </w:r>
-      <w:proofErr w:type="spellEnd"/>
-      <w:r>
-        <w:rPr>
-          <w:lang w:val="en-US"/>
-        </w:rPr>
-        <w:t xml:space="preserve"> </w:t>
-      </w:r>
-      <w:proofErr w:type="spellStart"/>
-      <w:proofErr w:type="gramStart"/>
-      <w:r>
-        <w:rPr>
-          <w:lang w:val="en-US"/>
-        </w:rPr>
-        <w:t>tal</w:t>
-      </w:r>
-      <w:proofErr w:type="spellEnd"/>
-      <w:proofErr w:type="gramEnd"/>
+        <w:t>Negativa tal</w:t>
+      </w:r>
     </w:p>
     <w:p>
       <w:pPr>
@@ -3746,8 +3680,6 @@
           <w:tab w:val="left" w:pos="7456"/>
         </w:tabs>
       </w:pPr>
-      <w:bookmarkStart w:id="0" w:name="_GoBack"/>
-      <w:bookmarkEnd w:id="0"/>
     </w:p>
     <w:sectPr>
       <w:pgSz w:w="11906" w:h="16838"/>
@@ -4577,7 +4509,7 @@
 </file>
 
 <file path=customXml/itemProps1.xml><?xml version="1.0" encoding="utf-8"?>
-<ds:datastoreItem xmlns:ds="http://schemas.openxmlformats.org/officeDocument/2006/customXml" ds:itemID="{F3B10012-A83A-4CD0-97DE-8CA0F3E1D2CB}">
+<ds:datastoreItem xmlns:ds="http://schemas.openxmlformats.org/officeDocument/2006/customXml" ds:itemID="{4DD31D07-4850-42C1-89F5-DE1BCDC1E85F}">
   <ds:schemaRefs>
     <ds:schemaRef ds:uri="http://schemas.openxmlformats.org/officeDocument/2006/bibliography"/>
   </ds:schemaRefs>

</xml_diff>